<commit_message>
Updated the installation manual
</commit_message>
<xml_diff>
--- a/CS-Cart-4.12.x Ingenico Checkoutjs Installation Manual.docx
+++ b/CS-Cart-4.12.x Ingenico Checkoutjs Installation Manual.docx
@@ -59,12 +59,12 @@
           <wp:inline distB="114300" distT="114300" distL="114300" distR="114300">
             <wp:extent cx="2381250" cy="400050"/>
             <wp:effectExtent b="0" l="0" r="0" t="0"/>
-            <wp:docPr id="1" name="image7.png"/>
+            <wp:docPr id="1" name="image3.png"/>
             <a:graphic>
               <a:graphicData uri="http://schemas.openxmlformats.org/drawingml/2006/picture">
                 <pic:pic>
                   <pic:nvPicPr>
-                    <pic:cNvPr id="0" name="image7.png"/>
+                    <pic:cNvPr id="0" name="image3.png"/>
                     <pic:cNvPicPr preferRelativeResize="0"/>
                   </pic:nvPicPr>
                   <pic:blipFill>
@@ -746,7 +746,7 @@
           <w:szCs w:val="24"/>
           <w:rtl w:val="0"/>
         </w:rPr>
-        <w:t xml:space="preserve">1. Copy all files/folders recursively(app &amp; design) to the cs-cart installation directory and create the zip file.</w:t>
+        <w:t xml:space="preserve">1. Download the ingenico folders and create the zip file or directly download the zip file.</w:t>
       </w:r>
     </w:p>
     <w:p>
@@ -778,12 +778,12 @@
           <wp:inline distB="114300" distT="114300" distL="114300" distR="114300">
             <wp:extent cx="5731200" cy="1308100"/>
             <wp:effectExtent b="0" l="0" r="0" t="0"/>
-            <wp:docPr id="11" name="image8.png"/>
+            <wp:docPr id="11" name="image11.png"/>
             <a:graphic>
               <a:graphicData uri="http://schemas.openxmlformats.org/drawingml/2006/picture">
                 <pic:pic>
                   <pic:nvPicPr>
-                    <pic:cNvPr id="0" name="image8.png"/>
+                    <pic:cNvPr id="0" name="image11.png"/>
                     <pic:cNvPicPr preferRelativeResize="0"/>
                   </pic:nvPicPr>
                   <pic:blipFill>
@@ -829,7 +829,7 @@
           <w:szCs w:val="24"/>
           <w:rtl w:val="0"/>
         </w:rPr>
-        <w:t xml:space="preserve">3. Select the zip file which you created and click on the upload &amp; install button.</w:t>
+        <w:t xml:space="preserve">3. Select the zip file which you created or downloaded and click on the upload &amp; install button.</w:t>
       </w:r>
     </w:p>
     <w:p>
@@ -851,12 +851,12 @@
           <wp:inline distB="114300" distT="114300" distL="114300" distR="114300">
             <wp:extent cx="5543550" cy="4752975"/>
             <wp:effectExtent b="0" l="0" r="0" t="0"/>
-            <wp:docPr id="12" name="image12.png"/>
+            <wp:docPr id="12" name="image1.png"/>
             <a:graphic>
               <a:graphicData uri="http://schemas.openxmlformats.org/drawingml/2006/picture">
                 <pic:pic>
                   <pic:nvPicPr>
-                    <pic:cNvPr id="0" name="image12.png"/>
+                    <pic:cNvPr id="0" name="image1.png"/>
                     <pic:cNvPicPr preferRelativeResize="0"/>
                   </pic:nvPicPr>
                   <pic:blipFill>
@@ -944,12 +944,12 @@
           <wp:inline distB="114300" distT="114300" distL="114300" distR="114300">
             <wp:extent cx="5731200" cy="1447800"/>
             <wp:effectExtent b="0" l="0" r="0" t="0"/>
-            <wp:docPr id="9" name="image11.png"/>
+            <wp:docPr id="9" name="image12.png"/>
             <a:graphic>
               <a:graphicData uri="http://schemas.openxmlformats.org/drawingml/2006/picture">
                 <pic:pic>
                   <pic:nvPicPr>
-                    <pic:cNvPr id="0" name="image11.png"/>
+                    <pic:cNvPr id="0" name="image12.png"/>
                     <pic:cNvPicPr preferRelativeResize="0"/>
                   </pic:nvPicPr>
                   <pic:blipFill>
@@ -1114,12 +1114,12 @@
           <wp:inline distB="114300" distT="114300" distL="114300" distR="114300">
             <wp:extent cx="5731200" cy="647700"/>
             <wp:effectExtent b="0" l="0" r="0" t="0"/>
-            <wp:docPr id="5" name="image9.png"/>
+            <wp:docPr id="5" name="image7.png"/>
             <a:graphic>
               <a:graphicData uri="http://schemas.openxmlformats.org/drawingml/2006/picture">
                 <pic:pic>
                   <pic:nvPicPr>
-                    <pic:cNvPr id="0" name="image9.png"/>
+                    <pic:cNvPr id="0" name="image7.png"/>
                     <pic:cNvPicPr preferRelativeResize="0"/>
                   </pic:nvPicPr>
                   <pic:blipFill>
@@ -2136,12 +2136,12 @@
           <wp:inline distB="114300" distT="114300" distL="114300" distR="114300">
             <wp:extent cx="6262688" cy="3661118"/>
             <wp:effectExtent b="0" l="0" r="0" t="0"/>
-            <wp:docPr id="10" name="image2.png"/>
+            <wp:docPr id="10" name="image9.png"/>
             <a:graphic>
               <a:graphicData uri="http://schemas.openxmlformats.org/drawingml/2006/picture">
                 <pic:pic>
                   <pic:nvPicPr>
-                    <pic:cNvPr id="0" name="image2.png"/>
+                    <pic:cNvPr id="0" name="image9.png"/>
                     <pic:cNvPicPr preferRelativeResize="0"/>
                   </pic:nvPicPr>
                   <pic:blipFill>
@@ -2320,12 +2320,12 @@
           <wp:inline distB="114300" distT="114300" distL="114300" distR="114300">
             <wp:extent cx="3619500" cy="1543050"/>
             <wp:effectExtent b="0" l="0" r="0" t="0"/>
-            <wp:docPr id="3" name="image6.png"/>
+            <wp:docPr id="3" name="image2.png"/>
             <a:graphic>
               <a:graphicData uri="http://schemas.openxmlformats.org/drawingml/2006/picture">
                 <pic:pic>
                   <pic:nvPicPr>
-                    <pic:cNvPr id="0" name="image6.png"/>
+                    <pic:cNvPr id="0" name="image2.png"/>
                     <pic:cNvPicPr preferRelativeResize="0"/>
                   </pic:nvPicPr>
                   <pic:blipFill>
@@ -2371,12 +2371,12 @@
           <wp:inline distB="114300" distT="114300" distL="114300" distR="114300">
             <wp:extent cx="4776788" cy="1912581"/>
             <wp:effectExtent b="0" l="0" r="0" t="0"/>
-            <wp:docPr id="13" name="image1.png"/>
+            <wp:docPr id="13" name="image4.png"/>
             <a:graphic>
               <a:graphicData uri="http://schemas.openxmlformats.org/drawingml/2006/picture">
                 <pic:pic>
                   <pic:nvPicPr>
-                    <pic:cNvPr id="0" name="image1.png"/>
+                    <pic:cNvPr id="0" name="image4.png"/>
                     <pic:cNvPicPr preferRelativeResize="0"/>
                   </pic:nvPicPr>
                   <pic:blipFill>
@@ -2740,12 +2740,12 @@
           <wp:inline distB="114300" distT="114300" distL="114300" distR="114300">
             <wp:extent cx="3619500" cy="1543050"/>
             <wp:effectExtent b="0" l="0" r="0" t="0"/>
-            <wp:docPr id="2" name="image3.png"/>
+            <wp:docPr id="2" name="image10.png"/>
             <a:graphic>
               <a:graphicData uri="http://schemas.openxmlformats.org/drawingml/2006/picture">
                 <pic:pic>
                   <pic:nvPicPr>
-                    <pic:cNvPr id="0" name="image3.png"/>
+                    <pic:cNvPr id="0" name="image10.png"/>
                     <pic:cNvPicPr preferRelativeResize="0"/>
                   </pic:nvPicPr>
                   <pic:blipFill>
@@ -2788,12 +2788,12 @@
           <wp:inline distB="114300" distT="114300" distL="114300" distR="114300">
             <wp:extent cx="5605680" cy="2255540"/>
             <wp:effectExtent b="0" l="0" r="0" t="0"/>
-            <wp:docPr id="7" name="image4.png"/>
+            <wp:docPr id="7" name="image6.png"/>
             <a:graphic>
               <a:graphicData uri="http://schemas.openxmlformats.org/drawingml/2006/picture">
                 <pic:pic>
                   <pic:nvPicPr>
-                    <pic:cNvPr id="0" name="image4.png"/>
+                    <pic:cNvPr id="0" name="image6.png"/>
                     <pic:cNvPicPr preferRelativeResize="0"/>
                   </pic:nvPicPr>
                   <pic:blipFill>
@@ -2843,12 +2843,12 @@
           <wp:inline distB="114300" distT="114300" distL="114300" distR="114300">
             <wp:extent cx="4829175" cy="2800350"/>
             <wp:effectExtent b="0" l="0" r="0" t="0"/>
-            <wp:docPr id="8" name="image4.png"/>
+            <wp:docPr id="8" name="image6.png"/>
             <a:graphic>
               <a:graphicData uri="http://schemas.openxmlformats.org/drawingml/2006/picture">
                 <pic:pic>
                   <pic:nvPicPr>
-                    <pic:cNvPr id="0" name="image4.png"/>
+                    <pic:cNvPr id="0" name="image6.png"/>
                     <pic:cNvPicPr preferRelativeResize="0"/>
                   </pic:nvPicPr>
                   <pic:blipFill>
@@ -3049,12 +3049,12 @@
           <wp:inline distB="114300" distT="114300" distL="114300" distR="114300">
             <wp:extent cx="5731200" cy="2971800"/>
             <wp:effectExtent b="0" l="0" r="0" t="0"/>
-            <wp:docPr id="4" name="image10.png"/>
+            <wp:docPr id="4" name="image8.png"/>
             <a:graphic>
               <a:graphicData uri="http://schemas.openxmlformats.org/drawingml/2006/picture">
                 <pic:pic>
                   <pic:nvPicPr>
-                    <pic:cNvPr id="0" name="image10.png"/>
+                    <pic:cNvPr id="0" name="image8.png"/>
                     <pic:cNvPicPr preferRelativeResize="0"/>
                   </pic:nvPicPr>
                   <pic:blipFill>

</xml_diff>